<commit_message>
mas viajes y eso
</commit_message>
<xml_diff>
--- a/DocumentacionPH2.docx
+++ b/DocumentacionPH2.docx
@@ -875,13 +875,15 @@
         <w:spacing w:after="0" w:line="240" w:lineRule="auto"/>
         <w:rPr>
           <w:rFonts w:ascii="ArialMT" w:cs="ArialMT"/>
-          <w:color w:val="000000"/>
-          <w:sz w:val="24"/>
-        </w:rPr>
-      </w:pPr>
-      <w:r>
-        <w:rPr>
-          <w:rFonts w:ascii="ArialMT" w:cs="ArialMT"/>
+          <w:b/>
+          <w:color w:val="000000"/>
+          <w:sz w:val="24"/>
+        </w:rPr>
+      </w:pPr>
+      <w:r>
+        <w:rPr>
+          <w:rFonts w:ascii="ArialMT" w:cs="ArialMT"/>
+          <w:b/>
           <w:color w:val="000000"/>
           <w:sz w:val="24"/>
         </w:rPr>
@@ -977,115 +979,75 @@
       <w:r>
         <w:rPr>
           <w:rFonts w:ascii="ArialMT" w:cs="ArialMT"/>
-          <w:color w:val="000000"/>
-          <w:sz w:val="24"/>
-        </w:rPr>
-        <w:t>Valoraci</w:t>
-      </w:r>
-      <w:r>
-        <w:rPr>
-          <w:rFonts w:ascii="ArialMT" w:cs="ArialMT"/>
-          <w:color w:val="000000"/>
-          <w:sz w:val="24"/>
+        </w:rPr>
+        <w:t xml:space="preserve">1.d) </w:t>
+      </w:r>
+      <w:r>
+        <w:rPr>
+          <w:rFonts w:ascii="ArialMT" w:cs="ArialMT"/>
+        </w:rPr>
+        <w:tab/>
+      </w:r>
+      <w:r>
+        <w:rPr>
+          <w:rFonts w:ascii="ArialMT" w:cs="ArialMT"/>
+        </w:rPr>
+        <w:t xml:space="preserve">En las reglas </w:t>
+      </w:r>
+      <w:proofErr w:type="spellStart"/>
+      <w:r>
+        <w:rPr>
+          <w:rFonts w:ascii="ArialMT" w:cs="ArialMT"/>
+        </w:rPr>
+        <w:t>css</w:t>
+      </w:r>
+      <w:proofErr w:type="spellEnd"/>
+      <w:r>
+        <w:rPr>
+          <w:rFonts w:ascii="ArialMT" w:cs="ArialMT"/>
+        </w:rPr>
+        <w:t xml:space="preserve">, utilizar </w:t>
+      </w:r>
+      <w:proofErr w:type="spellStart"/>
+      <w:r>
+        <w:rPr>
+          <w:rFonts w:ascii="ArialMT" w:cs="ArialMT"/>
+        </w:rPr>
+        <w:t>pseudoelementos</w:t>
+      </w:r>
+      <w:proofErr w:type="spellEnd"/>
+      <w:r>
+        <w:rPr>
+          <w:rFonts w:ascii="ArialMT" w:cs="ArialMT"/>
+        </w:rPr>
+        <w:t xml:space="preserve"> y </w:t>
+      </w:r>
+      <w:proofErr w:type="spellStart"/>
+      <w:r>
+        <w:rPr>
+          <w:rFonts w:ascii="ArialMT" w:cs="ArialMT"/>
+        </w:rPr>
+        <w:t>pseudoclases</w:t>
+      </w:r>
+      <w:proofErr w:type="spellEnd"/>
+      <w:r>
+        <w:rPr>
+          <w:rFonts w:ascii="ArialMT" w:cs="ArialMT"/>
+        </w:rPr>
+        <w:t xml:space="preserve"> en combinaci</w:t>
+      </w:r>
+      <w:r>
+        <w:rPr>
+          <w:rFonts w:ascii="ArialMT" w:cs="ArialMT" w:hint="cs"/>
         </w:rPr>
         <w:t>ó</w:t>
       </w:r>
       <w:r>
         <w:rPr>
           <w:rFonts w:ascii="ArialMT" w:cs="ArialMT"/>
-          <w:color w:val="000000"/>
-          <w:sz w:val="24"/>
-        </w:rPr>
-        <w:t xml:space="preserve">n por estrellas del autor dentro de los campos </w:t>
-      </w:r>
-      <w:proofErr w:type="spellStart"/>
-      <w:r>
-        <w:rPr>
-          <w:rFonts w:ascii="ArialMT" w:cs="ArialMT"/>
-          <w:color w:val="000000"/>
-          <w:sz w:val="24"/>
-        </w:rPr>
-        <w:t>index</w:t>
-      </w:r>
-      <w:proofErr w:type="spellEnd"/>
-      <w:r>
-        <w:rPr>
-          <w:rFonts w:ascii="ArialMT" w:cs="ArialMT"/>
-          <w:color w:val="000000"/>
-          <w:sz w:val="24"/>
-        </w:rPr>
-        <w:t xml:space="preserve"> y resultado b</w:t>
-      </w:r>
-      <w:r>
-        <w:rPr>
-          <w:rFonts w:ascii="ArialMT" w:cs="ArialMT"/>
-          <w:color w:val="000000"/>
-          <w:sz w:val="24"/>
-        </w:rPr>
-        <w:t>ú</w:t>
-      </w:r>
-      <w:r>
-        <w:rPr>
-          <w:rFonts w:ascii="ArialMT" w:cs="ArialMT"/>
-          <w:color w:val="000000"/>
-          <w:sz w:val="24"/>
-        </w:rPr>
-        <w:t>squeda en cada viaje insertado.</w:t>
-      </w:r>
-      <w:r>
-        <w:rPr>
-          <w:rFonts w:ascii="ArialMT" w:cs="ArialMT"/>
-          <w:color w:val="000000"/>
-          <w:sz w:val="24"/>
-        </w:rPr>
-        <w:t xml:space="preserve"> </w:t>
-      </w:r>
-      <w:proofErr w:type="spellStart"/>
-      <w:r>
-        <w:rPr>
-          <w:rFonts w:ascii="ArialMT" w:cs="ArialMT"/>
-          <w:color w:val="000000"/>
-          <w:sz w:val="24"/>
-        </w:rPr>
-        <w:t>Tambien</w:t>
-      </w:r>
-      <w:proofErr w:type="spellEnd"/>
-      <w:r>
-        <w:rPr>
-          <w:rFonts w:ascii="ArialMT" w:cs="ArialMT"/>
-          <w:color w:val="000000"/>
-          <w:sz w:val="24"/>
-        </w:rPr>
-        <w:t xml:space="preserve"> dejar fija la </w:t>
-      </w:r>
-      <w:proofErr w:type="spellStart"/>
-      <w:r>
-        <w:rPr>
-          <w:rFonts w:ascii="ArialMT" w:cs="ArialMT"/>
-          <w:color w:val="000000"/>
-          <w:sz w:val="24"/>
-        </w:rPr>
-        <w:t>valoracion</w:t>
-      </w:r>
-      <w:proofErr w:type="spellEnd"/>
-      <w:r>
-        <w:rPr>
-          <w:rFonts w:ascii="ArialMT" w:cs="ArialMT"/>
-          <w:color w:val="000000"/>
-          <w:sz w:val="24"/>
-        </w:rPr>
-        <w:t xml:space="preserve"> viaje.html</w:t>
-      </w:r>
-    </w:p>
-    <w:p>
-      <w:pPr>
-        <w:pStyle w:val="Prrafodelista"/>
-        <w:rPr>
-          <w:rFonts w:ascii="ArialMT" w:cs="ArialMT"/>
-          <w:color w:val="000000"/>
-          <w:sz w:val="24"/>
-        </w:rPr>
-      </w:pPr>
+        </w:rPr>
+        <w:t>n con los selectores CSS3 siempre que sea posible, reduciendo de esta manera el uso de identificadores y clases.</w:t>
+      </w:r>
     </w:p>
     <w:p>
       <w:pPr>
@@ -1114,69 +1076,32 @@
         <w:spacing w:after="0" w:line="240" w:lineRule="auto"/>
         <w:rPr>
           <w:rFonts w:ascii="ArialMT" w:cs="ArialMT"/>
-          <w:color w:val="000000"/>
-          <w:sz w:val="24"/>
-        </w:rPr>
-      </w:pPr>
-      <w:r>
-        <w:rPr>
-          <w:rFonts w:ascii="ArialMT" w:cs="ArialMT"/>
-        </w:rPr>
-        <w:t xml:space="preserve">1.d) </w:t>
+        </w:rPr>
+      </w:pPr>
+      <w:r>
+        <w:rPr>
+          <w:rFonts w:ascii="ArialMT" w:cs="ArialMT"/>
+        </w:rPr>
+        <w:t>2. C) ii)</w:t>
       </w:r>
       <w:r>
         <w:rPr>
           <w:rFonts w:ascii="ArialMT" w:cs="ArialMT"/>
         </w:rPr>
         <w:tab/>
-      </w:r>
-      <w:r>
-        <w:rPr>
-          <w:rFonts w:ascii="ArialMT" w:cs="ArialMT"/>
-        </w:rPr>
-        <w:t xml:space="preserve">En las reglas </w:t>
-      </w:r>
-      <w:proofErr w:type="spellStart"/>
-      <w:r>
-        <w:rPr>
-          <w:rFonts w:ascii="ArialMT" w:cs="ArialMT"/>
-        </w:rPr>
-        <w:t>css</w:t>
-      </w:r>
-      <w:proofErr w:type="spellEnd"/>
-      <w:r>
-        <w:rPr>
-          <w:rFonts w:ascii="ArialMT" w:cs="ArialMT"/>
-        </w:rPr>
-        <w:t xml:space="preserve">, utilizar </w:t>
-      </w:r>
-      <w:proofErr w:type="spellStart"/>
-      <w:r>
-        <w:rPr>
-          <w:rFonts w:ascii="ArialMT" w:cs="ArialMT"/>
-        </w:rPr>
-        <w:t>pseudoelementos</w:t>
-      </w:r>
-      <w:proofErr w:type="spellEnd"/>
-      <w:r>
-        <w:rPr>
-          <w:rFonts w:ascii="ArialMT" w:cs="ArialMT"/>
-        </w:rPr>
-        <w:t xml:space="preserve"> y </w:t>
-      </w:r>
-      <w:proofErr w:type="spellStart"/>
-      <w:r>
-        <w:rPr>
-          <w:rFonts w:ascii="ArialMT" w:cs="ArialMT"/>
-        </w:rPr>
-        <w:t>pseudoclases</w:t>
-      </w:r>
-      <w:proofErr w:type="spellEnd"/>
-      <w:r>
-        <w:rPr>
-          <w:rFonts w:ascii="ArialMT" w:cs="ArialMT"/>
-        </w:rPr>
-        <w:t xml:space="preserve"> en combinaci</w:t>
+        <w:t xml:space="preserve">       Por debajo de 480 p</w:t>
+      </w:r>
+      <w:r>
+        <w:rPr>
+          <w:rFonts w:ascii="ArialMT" w:cs="ArialMT" w:hint="cs"/>
+        </w:rPr>
+        <w:t>í</w:t>
+      </w:r>
+      <w:r>
+        <w:rPr>
+          <w:rFonts w:ascii="ArialMT" w:cs="ArialMT"/>
+        </w:rPr>
+        <w:t>xeles de ancho de pantalla, las opciones de la barra de navegaci</w:t>
       </w:r>
       <w:r>
         <w:rPr>
@@ -1188,20 +1113,59 @@
         <w:rPr>
           <w:rFonts w:ascii="ArialMT" w:cs="ArialMT"/>
         </w:rPr>
-        <w:t>n con los selectores CSS3 siempre que sea posible, reduciendo de esta manera el uso de identificadores y clases.</w:t>
+        <w:t xml:space="preserve">n se debe mostrar como </w:t>
+      </w:r>
+      <w:r>
+        <w:rPr>
+          <w:rFonts w:ascii="Arial-ItalicMT" w:cs="Arial-ItalicMT"/>
+          <w:i/>
+          <w:iCs/>
+          <w:lang w:bidi="he-IL"/>
+        </w:rPr>
+        <w:t>men</w:t>
+      </w:r>
+      <w:r>
+        <w:rPr>
+          <w:rFonts w:ascii="Arial-ItalicMT" w:cs="Arial-ItalicMT" w:hint="cs"/>
+          <w:i/>
+          <w:iCs/>
+          <w:lang w:bidi="he-IL"/>
+        </w:rPr>
+        <w:t>ú</w:t>
+      </w:r>
+      <w:r>
+        <w:rPr>
+          <w:rFonts w:ascii="Arial-ItalicMT" w:cs="Arial-ItalicMT"/>
+          <w:i/>
+          <w:iCs/>
+          <w:lang w:bidi="he-IL"/>
+        </w:rPr>
+        <w:t xml:space="preserve"> de hamburguesa </w:t>
+      </w:r>
+      <w:r>
+        <w:rPr>
+          <w:rFonts w:ascii="ArialMT" w:cs="ArialMT"/>
+        </w:rPr>
+        <w:t>que se despliegue de arriba hacia abajo.</w:t>
       </w:r>
     </w:p>
     <w:p>
       <w:pPr>
         <w:pStyle w:val="Prrafodelista"/>
-        <w:autoSpaceDE w:val="0"/>
-        <w:autoSpaceDN w:val="0"/>
-        <w:adjustRightInd w:val="0"/>
-        <w:spacing w:after="0" w:line="240" w:lineRule="auto"/>
-        <w:rPr>
-          <w:rFonts w:ascii="ArialMT" w:cs="ArialMT"/>
-          <w:color w:val="000000"/>
-          <w:sz w:val="24"/>
+        <w:rPr>
+          <w:rFonts w:ascii="ArialMT" w:cs="ArialMT"/>
+        </w:rPr>
+      </w:pPr>
+    </w:p>
+    <w:p>
+      <w:pPr>
+        <w:pStyle w:val="Prrafodelista"/>
+        <w:autoSpaceDE w:val="0"/>
+        <w:autoSpaceDN w:val="0"/>
+        <w:adjustRightInd w:val="0"/>
+        <w:spacing w:after="0" w:line="240" w:lineRule="auto"/>
+        <w:rPr>
+          <w:rFonts w:ascii="ArialMT" w:cs="ArialMT"/>
         </w:rPr>
       </w:pPr>
     </w:p>
@@ -1218,20 +1182,22 @@
         <w:spacing w:after="0" w:line="240" w:lineRule="auto"/>
         <w:rPr>
           <w:rFonts w:ascii="ArialMT" w:cs="ArialMT"/>
-        </w:rPr>
-      </w:pPr>
-      <w:r>
-        <w:rPr>
-          <w:rFonts w:ascii="ArialMT" w:cs="ArialMT"/>
-        </w:rPr>
-        <w:t>2. C) ii)</w:t>
-      </w:r>
-      <w:r>
-        <w:rPr>
-          <w:rFonts w:ascii="ArialMT" w:cs="ArialMT"/>
-        </w:rPr>
-        <w:tab/>
-        <w:t xml:space="preserve">       Por debajo de 480 p</w:t>
+          <w:b/>
+          <w:color w:val="000000"/>
+          <w:sz w:val="24"/>
+        </w:rPr>
+      </w:pPr>
+      <w:r>
+        <w:rPr>
+          <w:rFonts w:ascii="ArialMT" w:cs="ArialMT"/>
+        </w:rPr>
+        <w:t xml:space="preserve">En los comentarios de index.html </w:t>
+      </w:r>
+      <w:r>
+        <w:rPr>
+          <w:rFonts w:ascii="ArialMT" w:cs="ArialMT"/>
+        </w:rPr>
+        <w:t>Si el t</w:t>
       </w:r>
       <w:r>
         <w:rPr>
@@ -1243,71 +1209,123 @@
         <w:rPr>
           <w:rFonts w:ascii="ArialMT" w:cs="ArialMT"/>
         </w:rPr>
-        <w:t>xeles de ancho de pantalla, las opciones de la barra de navegaci</w:t>
-      </w:r>
-      <w:r>
-        <w:rPr>
-          <w:rFonts w:ascii="ArialMT" w:cs="ArialMT" w:hint="cs"/>
-        </w:rPr>
-        <w:t>ó</w:t>
-      </w:r>
-      <w:r>
-        <w:rPr>
-          <w:rFonts w:ascii="ArialMT" w:cs="ArialMT"/>
-        </w:rPr>
-        <w:t xml:space="preserve">n se debe mostrar como </w:t>
-      </w:r>
-      <w:r>
-        <w:rPr>
-          <w:rFonts w:ascii="Arial-ItalicMT" w:cs="Arial-ItalicMT"/>
-          <w:i/>
-          <w:iCs/>
-          <w:lang w:bidi="he-IL"/>
-        </w:rPr>
-        <w:t>men</w:t>
-      </w:r>
-      <w:r>
-        <w:rPr>
-          <w:rFonts w:ascii="Arial-ItalicMT" w:cs="Arial-ItalicMT" w:hint="cs"/>
-          <w:i/>
-          <w:iCs/>
-          <w:lang w:bidi="he-IL"/>
-        </w:rPr>
-        <w:t>ú</w:t>
-      </w:r>
-      <w:r>
-        <w:rPr>
-          <w:rFonts w:ascii="Arial-ItalicMT" w:cs="Arial-ItalicMT"/>
-          <w:i/>
-          <w:iCs/>
-          <w:lang w:bidi="he-IL"/>
-        </w:rPr>
-        <w:t xml:space="preserve"> de hamburguesa </w:t>
-      </w:r>
-      <w:r>
-        <w:rPr>
-          <w:rFonts w:ascii="ArialMT" w:cs="ArialMT"/>
-        </w:rPr>
-        <w:t>que se despliegue de arriba hacia abajo.</w:t>
+        <w:t>tulo del viaje ocupa m</w:t>
+      </w:r>
+      <w:r>
+        <w:rPr>
+          <w:rFonts w:ascii="ArialMT" w:cs="ArialMT" w:hint="cs"/>
+        </w:rPr>
+        <w:t>á</w:t>
+      </w:r>
+      <w:r>
+        <w:rPr>
+          <w:rFonts w:ascii="ArialMT" w:cs="ArialMT"/>
+        </w:rPr>
+        <w:t>s de una l</w:t>
+      </w:r>
+      <w:r>
+        <w:rPr>
+          <w:rFonts w:ascii="ArialMT" w:cs="ArialMT" w:hint="cs"/>
+        </w:rPr>
+        <w:t>í</w:t>
+      </w:r>
+      <w:r>
+        <w:rPr>
+          <w:rFonts w:ascii="ArialMT" w:cs="ArialMT"/>
+        </w:rPr>
+        <w:t xml:space="preserve">nea, con </w:t>
+      </w:r>
+      <w:proofErr w:type="spellStart"/>
+      <w:r>
+        <w:rPr>
+          <w:rFonts w:ascii="ArialMT" w:cs="ArialMT"/>
+        </w:rPr>
+        <w:t>css</w:t>
+      </w:r>
+      <w:proofErr w:type="spellEnd"/>
+      <w:r>
+        <w:rPr>
+          <w:rFonts w:ascii="ArialMT" w:cs="ArialMT"/>
+        </w:rPr>
+        <w:t xml:space="preserve"> se deber</w:t>
+      </w:r>
+      <w:r>
+        <w:rPr>
+          <w:rFonts w:ascii="ArialMT" w:cs="ArialMT" w:hint="cs"/>
+        </w:rPr>
+        <w:t>á</w:t>
+      </w:r>
+      <w:r>
+        <w:rPr>
+          <w:rFonts w:ascii="ArialMT" w:cs="ArialMT"/>
+        </w:rPr>
+        <w:t xml:space="preserve"> cortar y</w:t>
+      </w:r>
+      <w:r>
+        <w:rPr>
+          <w:rFonts w:ascii="ArialMT" w:cs="ArialMT"/>
+        </w:rPr>
+        <w:t xml:space="preserve"> </w:t>
+      </w:r>
+      <w:r>
+        <w:rPr>
+          <w:rFonts w:ascii="ArialMT" w:cs="ArialMT"/>
+        </w:rPr>
+        <w:t>mostrar puntos suspensivos al final de la l</w:t>
+      </w:r>
+      <w:r>
+        <w:rPr>
+          <w:rFonts w:ascii="ArialMT" w:cs="ArialMT" w:hint="cs"/>
+        </w:rPr>
+        <w:t>í</w:t>
+      </w:r>
+      <w:r>
+        <w:rPr>
+          <w:rFonts w:ascii="ArialMT" w:cs="ArialMT"/>
+        </w:rPr>
+        <w:t>nea.</w:t>
+      </w:r>
+      <w:r>
+        <w:rPr>
+          <w:rFonts w:ascii="ArialMT" w:cs="ArialMT"/>
+        </w:rPr>
+        <w:t xml:space="preserve"> </w:t>
+      </w:r>
+      <w:r>
+        <w:rPr>
+          <w:rFonts w:ascii="ArialMT" w:cs="ArialMT"/>
+          <w:b/>
+        </w:rPr>
+        <w:t xml:space="preserve">Esto </w:t>
+      </w:r>
+      <w:proofErr w:type="spellStart"/>
+      <w:r>
+        <w:rPr>
+          <w:rFonts w:ascii="ArialMT" w:cs="ArialMT"/>
+          <w:b/>
+        </w:rPr>
+        <w:t>esta</w:t>
+      </w:r>
+      <w:proofErr w:type="spellEnd"/>
+      <w:r>
+        <w:rPr>
+          <w:rFonts w:ascii="ArialMT" w:cs="ArialMT"/>
+          <w:b/>
+        </w:rPr>
+        <w:t xml:space="preserve"> hecho, pero en viajes.html hay que impedir que ocurra.</w:t>
       </w:r>
     </w:p>
     <w:p>
       <w:pPr>
         <w:pStyle w:val="Prrafodelista"/>
-        <w:rPr>
-          <w:rFonts w:ascii="ArialMT" w:cs="ArialMT"/>
-        </w:rPr>
-      </w:pPr>
-    </w:p>
-    <w:p>
-      <w:pPr>
-        <w:pStyle w:val="Prrafodelista"/>
-        <w:autoSpaceDE w:val="0"/>
-        <w:autoSpaceDN w:val="0"/>
-        <w:adjustRightInd w:val="0"/>
-        <w:spacing w:after="0" w:line="240" w:lineRule="auto"/>
-        <w:rPr>
-          <w:rFonts w:ascii="ArialMT" w:cs="ArialMT"/>
+        <w:autoSpaceDE w:val="0"/>
+        <w:autoSpaceDN w:val="0"/>
+        <w:adjustRightInd w:val="0"/>
+        <w:spacing w:after="0" w:line="240" w:lineRule="auto"/>
+        <w:rPr>
+          <w:rFonts w:ascii="ArialMT" w:cs="ArialMT"/>
+          <w:color w:val="000000"/>
+          <w:sz w:val="24"/>
         </w:rPr>
       </w:pPr>
     </w:p>
@@ -1331,140 +1349,9 @@
       <w:r>
         <w:rPr>
           <w:rFonts w:ascii="ArialMT" w:cs="ArialMT"/>
-        </w:rPr>
-        <w:t xml:space="preserve">En los comentarios de index.html </w:t>
-      </w:r>
-      <w:r>
-        <w:rPr>
-          <w:rFonts w:ascii="ArialMT" w:cs="ArialMT"/>
-        </w:rPr>
-        <w:t>Si el t</w:t>
-      </w:r>
-      <w:r>
-        <w:rPr>
-          <w:rFonts w:ascii="ArialMT" w:cs="ArialMT" w:hint="cs"/>
-        </w:rPr>
-        <w:t>í</w:t>
-      </w:r>
-      <w:r>
-        <w:rPr>
-          <w:rFonts w:ascii="ArialMT" w:cs="ArialMT"/>
-        </w:rPr>
-        <w:t>tulo del viaje ocupa m</w:t>
-      </w:r>
-      <w:r>
-        <w:rPr>
-          <w:rFonts w:ascii="ArialMT" w:cs="ArialMT" w:hint="cs"/>
-        </w:rPr>
-        <w:t>á</w:t>
-      </w:r>
-      <w:r>
-        <w:rPr>
-          <w:rFonts w:ascii="ArialMT" w:cs="ArialMT"/>
-        </w:rPr>
-        <w:t>s de una l</w:t>
-      </w:r>
-      <w:r>
-        <w:rPr>
-          <w:rFonts w:ascii="ArialMT" w:cs="ArialMT" w:hint="cs"/>
-        </w:rPr>
-        <w:t>í</w:t>
-      </w:r>
-      <w:r>
-        <w:rPr>
-          <w:rFonts w:ascii="ArialMT" w:cs="ArialMT"/>
-        </w:rPr>
-        <w:t xml:space="preserve">nea, con </w:t>
-      </w:r>
-      <w:proofErr w:type="spellStart"/>
-      <w:r>
-        <w:rPr>
-          <w:rFonts w:ascii="ArialMT" w:cs="ArialMT"/>
-        </w:rPr>
-        <w:t>css</w:t>
-      </w:r>
-      <w:proofErr w:type="spellEnd"/>
-      <w:r>
-        <w:rPr>
-          <w:rFonts w:ascii="ArialMT" w:cs="ArialMT"/>
-        </w:rPr>
-        <w:t xml:space="preserve"> se deber</w:t>
-      </w:r>
-      <w:r>
-        <w:rPr>
-          <w:rFonts w:ascii="ArialMT" w:cs="ArialMT" w:hint="cs"/>
-        </w:rPr>
-        <w:t>á</w:t>
-      </w:r>
-      <w:r>
-        <w:rPr>
-          <w:rFonts w:ascii="ArialMT" w:cs="ArialMT"/>
-        </w:rPr>
-        <w:t xml:space="preserve"> cortar y</w:t>
-      </w:r>
-      <w:r>
-        <w:rPr>
-          <w:rFonts w:ascii="ArialMT" w:cs="ArialMT"/>
-        </w:rPr>
-        <w:t xml:space="preserve"> </w:t>
-      </w:r>
-      <w:r>
-        <w:rPr>
-          <w:rFonts w:ascii="ArialMT" w:cs="ArialMT"/>
-        </w:rPr>
-        <w:t>mostrar puntos suspensivos al final de la l</w:t>
-      </w:r>
-      <w:r>
-        <w:rPr>
-          <w:rFonts w:ascii="ArialMT" w:cs="ArialMT" w:hint="cs"/>
-        </w:rPr>
-        <w:t>í</w:t>
-      </w:r>
-      <w:r>
-        <w:rPr>
-          <w:rFonts w:ascii="ArialMT" w:cs="ArialMT"/>
-        </w:rPr>
-        <w:t>nea.</w:t>
-      </w:r>
-    </w:p>
-    <w:p>
-      <w:pPr>
-        <w:pStyle w:val="Prrafodelista"/>
-        <w:autoSpaceDE w:val="0"/>
-        <w:autoSpaceDN w:val="0"/>
-        <w:adjustRightInd w:val="0"/>
-        <w:spacing w:after="0" w:line="240" w:lineRule="auto"/>
-        <w:rPr>
-          <w:rFonts w:ascii="ArialMT" w:cs="ArialMT"/>
-          <w:color w:val="000000"/>
-          <w:sz w:val="24"/>
-        </w:rPr>
-      </w:pPr>
-    </w:p>
-    <w:p>
-      <w:pPr>
-        <w:pStyle w:val="Prrafodelista"/>
-        <w:numPr>
-          <w:ilvl w:val="0"/>
-          <w:numId w:val="3"/>
-        </w:numPr>
-        <w:autoSpaceDE w:val="0"/>
-        <w:autoSpaceDN w:val="0"/>
-        <w:adjustRightInd w:val="0"/>
-        <w:spacing w:after="0" w:line="240" w:lineRule="auto"/>
-        <w:rPr>
-          <w:rFonts w:ascii="ArialMT" w:cs="ArialMT"/>
-          <w:color w:val="000000"/>
-          <w:sz w:val="24"/>
-        </w:rPr>
-      </w:pPr>
-      <w:r>
-        <w:rPr>
-          <w:rFonts w:ascii="ArialMT" w:cs="ArialMT"/>
-          <w:color w:val="000000"/>
-          <w:sz w:val="24"/>
-        </w:rPr>
-        <w:lastRenderedPageBreak/>
+          <w:color w:val="000000"/>
+          <w:sz w:val="24"/>
+        </w:rPr>
         <w:t xml:space="preserve">3. A) ii) 2.    </w:t>
       </w:r>
       <w:r>
@@ -1575,242 +1462,58 @@
         <w:rPr>
           <w:rFonts w:ascii="ArialMT" w:cs="ArialMT"/>
         </w:rPr>
-        <w:t>n del viaje y  situ</w:t>
-      </w:r>
-      <w:r>
-        <w:rPr>
-          <w:rFonts w:ascii="ArialMT" w:cs="ArialMT" w:hint="cs"/>
+        <w:t xml:space="preserve">n del viaje y  </w:t>
+      </w:r>
+      <w:r>
+        <w:rPr>
+          <w:rFonts w:ascii="ArialMT" w:cs="ArialMT"/>
+          <w:b/>
+        </w:rPr>
+        <w:t>situ</w:t>
+      </w:r>
+      <w:r>
+        <w:rPr>
+          <w:rFonts w:ascii="ArialMT" w:cs="ArialMT" w:hint="cs"/>
+          <w:b/>
         </w:rPr>
         <w:t>á</w:t>
       </w:r>
       <w:r>
         <w:rPr>
           <w:rFonts w:ascii="ArialMT" w:cs="ArialMT"/>
-        </w:rPr>
-        <w:t>ndole en el comentario en</w:t>
-      </w:r>
-      <w:r>
-        <w:rPr>
-          <w:rFonts w:ascii="ArialMT" w:cs="ArialMT"/>
-        </w:rPr>
-        <w:t xml:space="preserve"> </w:t>
-      </w:r>
-      <w:r>
-        <w:rPr>
-          <w:rFonts w:ascii="ArialMT" w:cs="ArialMT"/>
-        </w:rPr>
-        <w:t>cuesti</w:t>
-      </w:r>
-      <w:r>
-        <w:rPr>
-          <w:rFonts w:ascii="ArialMT" w:cs="ArialMT" w:hint="cs"/>
+          <w:b/>
+        </w:rPr>
+        <w:t>ndole en el comentario en cuesti</w:t>
+      </w:r>
+      <w:r>
+        <w:rPr>
+          <w:rFonts w:ascii="ArialMT" w:cs="ArialMT" w:hint="cs"/>
+          <w:b/>
         </w:rPr>
         <w:t>ó</w:t>
       </w:r>
       <w:r>
         <w:rPr>
           <w:rFonts w:ascii="ArialMT" w:cs="ArialMT"/>
+          <w:b/>
         </w:rPr>
         <w:t>n.</w:t>
       </w:r>
     </w:p>
     <w:p>
       <w:pPr>
-        <w:pStyle w:val="Prrafodelista"/>
-        <w:autoSpaceDE w:val="0"/>
-        <w:autoSpaceDN w:val="0"/>
-        <w:adjustRightInd w:val="0"/>
-        <w:spacing w:after="0" w:line="240" w:lineRule="auto"/>
-        <w:rPr>
-          <w:rFonts w:ascii="ArialMT" w:cs="ArialMT"/>
-          <w:color w:val="000000"/>
-          <w:sz w:val="24"/>
-        </w:rPr>
-      </w:pPr>
-    </w:p>
-    <w:p>
-      <w:pPr>
-        <w:pStyle w:val="Prrafodelista"/>
-        <w:numPr>
-          <w:ilvl w:val="0"/>
-          <w:numId w:val="3"/>
-        </w:numPr>
-        <w:autoSpaceDE w:val="0"/>
-        <w:autoSpaceDN w:val="0"/>
-        <w:adjustRightInd w:val="0"/>
-        <w:spacing w:after="0" w:line="240" w:lineRule="auto"/>
-        <w:rPr>
-          <w:rFonts w:ascii="ArialMT" w:cs="ArialMT"/>
-          <w:color w:val="000000"/>
-          <w:sz w:val="24"/>
-        </w:rPr>
-      </w:pPr>
-      <w:proofErr w:type="spellStart"/>
-      <w:r>
-        <w:rPr>
-          <w:rFonts w:ascii="ArialMT" w:cs="ArialMT"/>
-          <w:color w:val="000000"/>
-          <w:sz w:val="24"/>
-        </w:rPr>
-        <w:t>Buscar_viajes</w:t>
-      </w:r>
-      <w:proofErr w:type="spellEnd"/>
-      <w:r>
-        <w:rPr>
-          <w:rFonts w:ascii="ArialMT" w:cs="ArialMT"/>
-          <w:color w:val="000000"/>
-          <w:sz w:val="24"/>
-        </w:rPr>
-        <w:t xml:space="preserve">: </w:t>
-      </w:r>
-      <w:r>
-        <w:rPr>
-          <w:rFonts w:ascii="ArialMT" w:cs="ArialMT" w:hint="cs"/>
-        </w:rPr>
-        <w:t>ú</w:t>
-      </w:r>
-      <w:r>
-        <w:rPr>
-          <w:rFonts w:ascii="ArialMT" w:cs="ArialMT"/>
-        </w:rPr>
-        <w:t>ltimos 10 viajes dados de alta, ordenados por fecha descendente. Para cada viaje se</w:t>
-      </w:r>
-      <w:r>
-        <w:rPr>
-          <w:rFonts w:ascii="ArialMT" w:cs="ArialMT"/>
-        </w:rPr>
-        <w:t xml:space="preserve"> </w:t>
-      </w:r>
-      <w:r>
-        <w:rPr>
-          <w:rFonts w:ascii="ArialMT" w:cs="ArialMT"/>
-        </w:rPr>
-        <w:t>mostrar</w:t>
-      </w:r>
-      <w:r>
-        <w:rPr>
-          <w:rFonts w:ascii="ArialMT" w:cs="ArialMT" w:hint="cs"/>
-        </w:rPr>
-        <w:t>á</w:t>
-      </w:r>
-      <w:r>
-        <w:rPr>
-          <w:rFonts w:ascii="ArialMT" w:cs="ArialMT"/>
-        </w:rPr>
-        <w:t>n los mismos datos que en la p</w:t>
-      </w:r>
-      <w:r>
-        <w:rPr>
-          <w:rFonts w:ascii="ArialMT" w:cs="ArialMT" w:hint="cs"/>
-        </w:rPr>
-        <w:t>á</w:t>
-      </w:r>
-      <w:r>
-        <w:rPr>
-          <w:rFonts w:ascii="ArialMT" w:cs="ArialMT"/>
-        </w:rPr>
-        <w:t xml:space="preserve">gina </w:t>
-      </w:r>
-      <w:r>
-        <w:rPr>
-          <w:rFonts w:ascii="Arial-ItalicMT" w:cs="Arial-ItalicMT"/>
-          <w:i/>
-          <w:iCs/>
-          <w:lang w:bidi="he-IL"/>
-        </w:rPr>
-        <w:t xml:space="preserve">i </w:t>
-      </w:r>
-      <w:proofErr w:type="gramStart"/>
-      <w:r>
-        <w:rPr>
-          <w:rFonts w:ascii="Arial-ItalicMT" w:cs="Arial-ItalicMT"/>
-          <w:i/>
-          <w:iCs/>
-          <w:lang w:bidi="he-IL"/>
-        </w:rPr>
-        <w:t xml:space="preserve">ndex.html </w:t>
-      </w:r>
-      <w:r>
-        <w:rPr>
-          <w:rFonts w:ascii="ArialMT" w:cs="ArialMT"/>
-        </w:rPr>
-        <w:t>.</w:t>
-      </w:r>
-      <w:proofErr w:type="gramEnd"/>
-    </w:p>
-    <w:p>
-      <w:pPr>
-        <w:pStyle w:val="Prrafodelista"/>
-        <w:rPr>
-          <w:rFonts w:ascii="ArialMT" w:cs="ArialMT"/>
-          <w:color w:val="000000"/>
-          <w:sz w:val="24"/>
-        </w:rPr>
-      </w:pPr>
-    </w:p>
-    <w:p>
-      <w:pPr>
-        <w:pStyle w:val="Prrafodelista"/>
-        <w:autoSpaceDE w:val="0"/>
-        <w:autoSpaceDN w:val="0"/>
-        <w:adjustRightInd w:val="0"/>
-        <w:spacing w:after="0" w:line="240" w:lineRule="auto"/>
-        <w:rPr>
-          <w:rFonts w:ascii="ArialMT" w:cs="ArialMT"/>
-          <w:color w:val="000000"/>
-          <w:sz w:val="24"/>
-        </w:rPr>
-      </w:pPr>
-    </w:p>
-    <w:p>
-      <w:pPr>
-        <w:pStyle w:val="Prrafodelista"/>
-        <w:numPr>
-          <w:ilvl w:val="0"/>
-          <w:numId w:val="3"/>
-        </w:numPr>
-        <w:autoSpaceDE w:val="0"/>
-        <w:autoSpaceDN w:val="0"/>
-        <w:adjustRightInd w:val="0"/>
-        <w:spacing w:after="0" w:line="240" w:lineRule="auto"/>
-        <w:rPr>
-          <w:rFonts w:ascii="ArialMT" w:cs="ArialMT"/>
-          <w:color w:val="000000"/>
-          <w:sz w:val="24"/>
-        </w:rPr>
-      </w:pPr>
-      <w:r>
-        <w:rPr>
-          <w:rFonts w:ascii="ArialMT" w:cs="ArialMT"/>
-        </w:rPr>
-        <w:t>Viaje.html dejar estrellas marcadas como calificaci</w:t>
-      </w:r>
-      <w:r>
-        <w:rPr>
-          <w:rFonts w:ascii="ArialMT" w:cs="ArialMT"/>
-        </w:rPr>
-        <w:t>ó</w:t>
-      </w:r>
-      <w:r>
-        <w:rPr>
-          <w:rFonts w:ascii="ArialMT" w:cs="ArialMT"/>
-        </w:rPr>
-        <w:t>n del viaje.</w:t>
-      </w:r>
-    </w:p>
-    <w:p>
-      <w:pPr>
-        <w:pStyle w:val="Prrafodelista"/>
-        <w:autoSpaceDE w:val="0"/>
-        <w:autoSpaceDN w:val="0"/>
-        <w:adjustRightInd w:val="0"/>
-        <w:spacing w:after="0" w:line="240" w:lineRule="auto"/>
-        <w:rPr>
-          <w:rFonts w:ascii="ArialMT" w:cs="ArialMT"/>
-          <w:color w:val="000000"/>
-          <w:sz w:val="24"/>
-        </w:rPr>
-      </w:pPr>
+        <w:autoSpaceDE w:val="0"/>
+        <w:autoSpaceDN w:val="0"/>
+        <w:adjustRightInd w:val="0"/>
+        <w:spacing w:after="0" w:line="240" w:lineRule="auto"/>
+        <w:rPr>
+          <w:rFonts w:ascii="ArialMT" w:cs="ArialMT"/>
+          <w:color w:val="000000"/>
+          <w:sz w:val="24"/>
+        </w:rPr>
+      </w:pPr>
+      <w:bookmarkStart w:id="0" w:name="_GoBack"/>
+      <w:bookmarkEnd w:id="0"/>
     </w:p>
     <w:p>
       <w:pPr>
@@ -2394,13 +2097,7 @@
         <w:rPr>
           <w:rFonts w:ascii="ArialMT" w:cs="ArialMT"/>
         </w:rPr>
-        <w:t xml:space="preserve"> </w:t>
-      </w:r>
-      <w:r>
-        <w:rPr>
-          <w:rFonts w:ascii="ArialMT" w:cs="ArialMT"/>
-        </w:rPr>
-        <w:t>i) Texto indicando que se trata de la pr</w:t>
+        <w:t xml:space="preserve"> i) Texto indicando que se trata de la pr</w:t>
       </w:r>
       <w:r>
         <w:rPr>
@@ -2412,19 +2109,7 @@
         <w:rPr>
           <w:rFonts w:ascii="ArialMT" w:cs="ArialMT"/>
         </w:rPr>
-        <w:t>ctica 1 de la asignatura</w:t>
-      </w:r>
-      <w:r>
-        <w:rPr>
-          <w:rFonts w:ascii="ArialMT" w:cs="ArialMT"/>
-        </w:rPr>
-        <w:t xml:space="preserve"> </w:t>
-      </w:r>
-      <w:r>
-        <w:rPr>
-          <w:rFonts w:ascii="ArialMT" w:cs="ArialMT"/>
-        </w:rPr>
-        <w:t>Programaci</w:t>
+        <w:t>ctica 1 de la asignatura Programaci</w:t>
       </w:r>
       <w:r>
         <w:rPr>
@@ -2436,19 +2121,7 @@
         <w:rPr>
           <w:rFonts w:ascii="ArialMT" w:cs="ArialMT"/>
         </w:rPr>
-        <w:t>n Hipermedia II, que pertenece al 3er curso de la</w:t>
-      </w:r>
-      <w:r>
-        <w:rPr>
-          <w:rFonts w:ascii="ArialMT" w:cs="ArialMT"/>
-        </w:rPr>
-        <w:t xml:space="preserve"> </w:t>
-      </w:r>
-      <w:r>
-        <w:rPr>
-          <w:rFonts w:ascii="ArialMT" w:cs="ArialMT"/>
-        </w:rPr>
-        <w:t>titulaci</w:t>
+        <w:t>n Hipermedia II, que pertenece al 3er curso de la titulaci</w:t>
       </w:r>
       <w:r>
         <w:rPr>
@@ -2504,8 +2177,6 @@
           <w:rFonts w:ascii="ArialMT" w:cs="ArialMT"/>
         </w:rPr>
       </w:pPr>
-      <w:bookmarkStart w:id="0" w:name="_GoBack"/>
-      <w:bookmarkEnd w:id="0"/>
       <w:r>
         <w:rPr>
           <w:rFonts w:ascii="ArialMT" w:cs="ArialMT"/>
@@ -2534,19 +2205,7 @@
         <w:rPr>
           <w:rFonts w:ascii="ArialMT" w:cs="ArialMT"/>
         </w:rPr>
-        <w:t>n relativa al autor o autores de la</w:t>
-      </w:r>
-      <w:r>
-        <w:rPr>
-          <w:rFonts w:ascii="ArialMT" w:cs="ArialMT"/>
-        </w:rPr>
-        <w:t xml:space="preserve"> </w:t>
-      </w:r>
-      <w:r>
-        <w:rPr>
-          <w:rFonts w:ascii="ArialMT" w:cs="ArialMT"/>
-        </w:rPr>
-        <w:t>pr</w:t>
+        <w:t>n relativa al autor o autores de la pr</w:t>
       </w:r>
       <w:r>
         <w:rPr>

</xml_diff>